<commit_message>
some standard has been changed
</commit_message>
<xml_diff>
--- a/结对项目代码规范.docx
+++ b/结对项目代码规范.docx
@@ -52,32 +52,117 @@
           <w:b/>
           <w:bCs/>
         </w:rPr>
-        <w:t>包名</w:t>
+        <w:t>类名</w:t>
+      </w:r>
+      <w:r>
+        <w:rPr>
+          <w:rFonts w:hint="eastAsia"/>
+          <w:b/>
+          <w:bCs/>
+        </w:rPr>
+        <w:t>/</w:t>
+      </w:r>
+      <w:r>
+        <w:rPr>
+          <w:rFonts w:hint="eastAsia"/>
+          <w:b/>
+          <w:bCs/>
+        </w:rPr>
+        <w:t>结构体名</w:t>
       </w:r>
     </w:p>
     <w:p>
       <w:pPr>
         <w:ind w:firstLine="420"/>
       </w:pPr>
-      <w:proofErr w:type="gramStart"/>
-      <w:r>
-        <w:rPr>
-          <w:rFonts w:hint="eastAsia"/>
-        </w:rPr>
-        <w:t>包名全部</w:t>
-      </w:r>
-      <w:proofErr w:type="gramEnd"/>
-      <w:r>
-        <w:rPr>
-          <w:rFonts w:hint="eastAsia"/>
-        </w:rPr>
-        <w:t>小写，连续单词只是简单的连接起来，不使用下划线。</w:t>
-      </w:r>
-    </w:p>
-    <w:p>
-      <w:pPr>
-        <w:ind w:firstLine="420"/>
-      </w:pPr>
+      <w:r>
+        <w:rPr>
+          <w:rFonts w:hint="eastAsia"/>
+        </w:rPr>
+        <w:t>类名</w:t>
+      </w:r>
+      <w:r>
+        <w:rPr>
+          <w:rFonts w:hint="eastAsia"/>
+        </w:rPr>
+        <w:t>、结构体名</w:t>
+      </w:r>
+      <w:r>
+        <w:rPr>
+          <w:rFonts w:hint="eastAsia"/>
+        </w:rPr>
+        <w:t>均以</w:t>
+      </w:r>
+      <w:proofErr w:type="spellStart"/>
+      <w:r>
+        <w:rPr>
+          <w:rFonts w:hint="eastAsia"/>
+        </w:rPr>
+        <w:t>UpperCamelCase</w:t>
+      </w:r>
+      <w:proofErr w:type="spellEnd"/>
+      <w:r>
+        <w:rPr>
+          <w:rFonts w:hint="eastAsia"/>
+        </w:rPr>
+        <w:t>风格编写，大驼峰命名法，如</w:t>
+      </w:r>
+      <w:proofErr w:type="spellStart"/>
+      <w:r>
+        <w:rPr>
+          <w:rFonts w:hint="eastAsia"/>
+        </w:rPr>
+        <w:t>WelcomeActivity</w:t>
+      </w:r>
+      <w:proofErr w:type="spellEnd"/>
+      <w:r>
+        <w:rPr>
+          <w:rFonts w:hint="eastAsia"/>
+        </w:rPr>
+        <w:t>。尽量避免缩写，除非该缩写是众所周知的，比如</w:t>
+      </w:r>
+      <w:r>
+        <w:rPr>
+          <w:rFonts w:hint="eastAsia"/>
+        </w:rPr>
+        <w:t>HTML</w:t>
+      </w:r>
+      <w:r>
+        <w:rPr>
+          <w:rFonts w:hint="eastAsia"/>
+        </w:rPr>
+        <w:t>，</w:t>
+      </w:r>
+      <w:r>
+        <w:rPr>
+          <w:rFonts w:hint="eastAsia"/>
+        </w:rPr>
+        <w:t>URL</w:t>
+      </w:r>
+      <w:r>
+        <w:rPr>
+          <w:rFonts w:hint="eastAsia"/>
+        </w:rPr>
+        <w:t>，如果类名称中包含单词缩写，则每个单词都应该要大写</w:t>
+      </w:r>
+      <w:r>
+        <w:rPr>
+          <w:rFonts w:hint="eastAsia"/>
+        </w:rPr>
+        <w:t>,</w:t>
+      </w:r>
+      <w:r>
+        <w:rPr>
+          <w:rFonts w:hint="eastAsia"/>
+        </w:rPr>
+        <w:t>实例对象可改为相应的小写</w:t>
+      </w:r>
+      <w:r>
+        <w:rPr>
+          <w:rFonts w:hint="eastAsia"/>
+        </w:rPr>
+        <w:t>。</w:t>
+      </w:r>
     </w:p>
     <w:p>
       <w:pPr>
@@ -92,7 +177,15 @@
           <w:b/>
           <w:bCs/>
         </w:rPr>
-        <w:t>类名</w:t>
+        <w:t>函数</w:t>
+      </w:r>
+      <w:r>
+        <w:rPr>
+          <w:rFonts w:hint="eastAsia"/>
+          <w:b/>
+          <w:bCs/>
+        </w:rPr>
+        <w:t>名</w:t>
       </w:r>
     </w:p>
     <w:p>
@@ -103,144 +196,49 @@
         <w:rPr>
           <w:rFonts w:hint="eastAsia"/>
         </w:rPr>
-        <w:t>类名均以</w:t>
+        <w:t>以</w:t>
       </w:r>
       <w:proofErr w:type="spellStart"/>
       <w:r>
         <w:rPr>
           <w:rFonts w:hint="eastAsia"/>
         </w:rPr>
-        <w:t>UpperCamelCase</w:t>
+        <w:t>lowerCamelCase</w:t>
       </w:r>
       <w:proofErr w:type="spellEnd"/>
       <w:r>
         <w:rPr>
           <w:rFonts w:hint="eastAsia"/>
         </w:rPr>
-        <w:t>风格编写，大驼峰命名法，如</w:t>
+        <w:t>风格编写，如</w:t>
       </w:r>
       <w:proofErr w:type="spellStart"/>
       <w:r>
         <w:rPr>
           <w:rFonts w:hint="eastAsia"/>
         </w:rPr>
-        <w:t>WelcomeActivity</w:t>
+        <w:t>init</w:t>
+      </w:r>
+      <w:r>
+        <w:rPr>
+          <w:rFonts w:hint="eastAsia"/>
+        </w:rPr>
+        <w:t>_vi</w:t>
+      </w:r>
+      <w:r>
+        <w:rPr>
+          <w:rFonts w:hint="eastAsia"/>
+        </w:rPr>
+        <w:t>ew</w:t>
       </w:r>
       <w:proofErr w:type="spellEnd"/>
       <w:r>
         <w:rPr>
           <w:rFonts w:hint="eastAsia"/>
         </w:rPr>
-        <w:t>。尽量避免缩写，除非该缩写是众所周知的，比如</w:t>
-      </w:r>
-      <w:r>
-        <w:rPr>
-          <w:rFonts w:hint="eastAsia"/>
-        </w:rPr>
-        <w:t>HTML</w:t>
-      </w:r>
-      <w:r>
-        <w:rPr>
-          <w:rFonts w:hint="eastAsia"/>
-        </w:rPr>
-        <w:t>，</w:t>
-      </w:r>
-      <w:r>
-        <w:rPr>
-          <w:rFonts w:hint="eastAsia"/>
-        </w:rPr>
-        <w:t>URL</w:t>
-      </w:r>
-      <w:r>
-        <w:rPr>
-          <w:rFonts w:hint="eastAsia"/>
-        </w:rPr>
-        <w:t>，如果类名称中包含单词缩写，则每个单词都应该要大写。</w:t>
-      </w:r>
-    </w:p>
-    <w:p>
-      <w:r>
-        <w:rPr>
-          <w:rFonts w:hint="eastAsia"/>
-        </w:rPr>
-        <w:t>测试类的命名以它要测试的类的名称开始，以</w:t>
-      </w:r>
-      <w:r>
-        <w:rPr>
-          <w:rFonts w:hint="eastAsia"/>
-        </w:rPr>
-        <w:t>Test</w:t>
-      </w:r>
-      <w:r>
-        <w:rPr>
-          <w:rFonts w:hint="eastAsia"/>
-        </w:rPr>
-        <w:t>结束，如</w:t>
-      </w:r>
-      <w:proofErr w:type="spellStart"/>
-      <w:r>
-        <w:rPr>
-          <w:rFonts w:hint="eastAsia"/>
-        </w:rPr>
-        <w:t>HashTest</w:t>
-      </w:r>
-      <w:proofErr w:type="spellEnd"/>
-      <w:r>
-        <w:rPr>
-          <w:rFonts w:hint="eastAsia"/>
-        </w:rPr>
-        <w:t>.</w:t>
-      </w:r>
-    </w:p>
-    <w:p>
-      <w:r>
-        <w:rPr>
-          <w:rFonts w:hint="eastAsia"/>
-        </w:rPr>
-        <w:t>接口：命名规则与</w:t>
-      </w:r>
-      <w:proofErr w:type="gramStart"/>
-      <w:r>
-        <w:rPr>
-          <w:rFonts w:hint="eastAsia"/>
-        </w:rPr>
-        <w:t>类一样</w:t>
-      </w:r>
-      <w:proofErr w:type="gramEnd"/>
-      <w:r>
-        <w:rPr>
-          <w:rFonts w:hint="eastAsia"/>
-        </w:rPr>
-        <w:t>采用大驼峰命名法，多以</w:t>
-      </w:r>
-      <w:r>
-        <w:rPr>
-          <w:rFonts w:hint="eastAsia"/>
-        </w:rPr>
-        <w:t>able</w:t>
-      </w:r>
-      <w:r>
-        <w:rPr>
-          <w:rFonts w:hint="eastAsia"/>
-        </w:rPr>
-        <w:t>或</w:t>
-      </w:r>
-      <w:proofErr w:type="spellStart"/>
-      <w:r>
-        <w:rPr>
-          <w:rFonts w:hint="eastAsia"/>
-        </w:rPr>
-        <w:t>ible</w:t>
-      </w:r>
-      <w:proofErr w:type="spellEnd"/>
-      <w:r>
-        <w:rPr>
-          <w:rFonts w:hint="eastAsia"/>
-        </w:rPr>
-        <w:t>结尾。</w:t>
-      </w:r>
-    </w:p>
-    <w:p/>
+        <w:t>();</w:t>
+      </w:r>
+    </w:p>
     <w:p>
       <w:pPr>
         <w:numPr>
@@ -254,7 +252,7 @@
           <w:b/>
           <w:bCs/>
         </w:rPr>
-        <w:t>方法名</w:t>
+        <w:t>参数名</w:t>
       </w:r>
     </w:p>
     <w:p>
@@ -265,7 +263,7 @@
         <w:rPr>
           <w:rFonts w:hint="eastAsia"/>
         </w:rPr>
-        <w:t>以</w:t>
+        <w:t>参数名以</w:t>
       </w:r>
       <w:proofErr w:type="spellStart"/>
       <w:r>
@@ -279,21 +277,7 @@
         <w:rPr>
           <w:rFonts w:hint="eastAsia"/>
         </w:rPr>
-        <w:t>风格编写，如</w:t>
-      </w:r>
-      <w:proofErr w:type="spellStart"/>
-      <w:r>
-        <w:rPr>
-          <w:rFonts w:hint="eastAsia"/>
-        </w:rPr>
-        <w:t>initView</w:t>
-      </w:r>
-      <w:proofErr w:type="spellEnd"/>
-      <w:r>
-        <w:rPr>
-          <w:rFonts w:hint="eastAsia"/>
-        </w:rPr>
-        <w:t>();</w:t>
+        <w:t>风格编写。参数名应该避免用单个字符命名。</w:t>
       </w:r>
     </w:p>
     <w:p>
@@ -307,18 +291,14 @@
           <w:ilvl w:val="0"/>
           <w:numId w:val="1"/>
         </w:numPr>
-        <w:rPr>
+      </w:pPr>
+      <w:r>
+        <w:rPr>
+          <w:rFonts w:hint="eastAsia"/>
           <w:b/>
           <w:bCs/>
         </w:rPr>
-      </w:pPr>
-      <w:r>
-        <w:rPr>
-          <w:rFonts w:hint="eastAsia"/>
-          <w:b/>
-          <w:bCs/>
-        </w:rPr>
-        <w:t>常量名</w:t>
+        <w:t>局部变量名</w:t>
       </w:r>
     </w:p>
     <w:p>
@@ -329,25 +309,20 @@
         <w:rPr>
           <w:rFonts w:hint="eastAsia"/>
         </w:rPr>
-        <w:t>常量名命名模式为</w:t>
-      </w:r>
-      <w:r>
-        <w:rPr>
-          <w:rFonts w:hint="eastAsia"/>
-        </w:rPr>
-        <w:t>CONSTANT_CASE</w:t>
-      </w:r>
-      <w:r>
-        <w:rPr>
-          <w:rFonts w:hint="eastAsia"/>
-        </w:rPr>
-        <w:t>，全部字母大写，用下划线分割单词。</w:t>
-      </w:r>
-    </w:p>
-    <w:p>
-      <w:pPr>
-        <w:ind w:firstLine="420"/>
-      </w:pPr>
+        <w:t>局部变量名以</w:t>
+      </w:r>
+      <w:r>
+        <w:rPr>
+          <w:rFonts w:hint="eastAsia"/>
+        </w:rPr>
+        <w:t>下划线命名法</w:t>
+      </w:r>
+      <w:r>
+        <w:rPr>
+          <w:rFonts w:hint="eastAsia"/>
+        </w:rPr>
+        <w:t>风格编写，尽量避免使用单字符进行命名，除了临时变量和循环变量。</w:t>
+      </w:r>
     </w:p>
     <w:p>
       <w:pPr>
@@ -355,19 +330,17 @@
           <w:ilvl w:val="0"/>
           <w:numId w:val="1"/>
         </w:numPr>
-        <w:rPr>
+      </w:pPr>
+      <w:r>
+        <w:rPr>
+          <w:rFonts w:hint="eastAsia"/>
           <w:b/>
           <w:bCs/>
         </w:rPr>
-      </w:pPr>
-      <w:r>
-        <w:rPr>
-          <w:rFonts w:hint="eastAsia"/>
-          <w:b/>
-          <w:bCs/>
-        </w:rPr>
-        <w:t>非常量字段名</w:t>
-      </w:r>
+        <w:t>临时变量</w:t>
+      </w:r>
+      <w:bookmarkStart w:id="0" w:name="_GoBack"/>
+      <w:bookmarkEnd w:id="0"/>
     </w:p>
     <w:p>
       <w:pPr>
@@ -377,169 +350,90 @@
         <w:rPr>
           <w:rFonts w:hint="eastAsia"/>
         </w:rPr>
-        <w:t>以</w:t>
+        <w:t>临时变量通常被取名为</w:t>
       </w:r>
       <w:proofErr w:type="spellStart"/>
       <w:r>
         <w:rPr>
           <w:rFonts w:hint="eastAsia"/>
         </w:rPr>
-        <w:t>lowerCamelCase</w:t>
+        <w:t>i,j,k,m</w:t>
       </w:r>
       <w:proofErr w:type="spellEnd"/>
       <w:r>
         <w:rPr>
           <w:rFonts w:hint="eastAsia"/>
         </w:rPr>
-        <w:t>风格的基础改造为如下风格：基本结构为</w:t>
+        <w:t>和</w:t>
+      </w:r>
+      <w:r>
+        <w:rPr>
+          <w:rFonts w:hint="eastAsia"/>
+        </w:rPr>
+        <w:t>n</w:t>
+      </w:r>
+      <w:r>
+        <w:rPr>
+          <w:rFonts w:hint="eastAsia"/>
+        </w:rPr>
+        <w:t>，</w:t>
       </w:r>
       <w:proofErr w:type="spellStart"/>
       <w:r>
         <w:rPr>
           <w:rFonts w:hint="eastAsia"/>
         </w:rPr>
-        <w:t>scopeVariableNameType</w:t>
+        <w:t>tmp</w:t>
       </w:r>
       <w:proofErr w:type="spellEnd"/>
       <w:r>
         <w:rPr>
           <w:rFonts w:hint="eastAsia"/>
         </w:rPr>
-        <w:t>.</w:t>
-      </w:r>
-    </w:p>
-    <w:p>
-      <w:pPr>
-        <w:ind w:firstLine="420"/>
-      </w:pPr>
-      <w:r>
-        <w:rPr>
-          <w:rFonts w:hint="eastAsia"/>
-          <w:b/>
-          <w:bCs/>
-        </w:rPr>
-        <w:t xml:space="preserve">Scope </w:t>
-      </w:r>
-      <w:r>
-        <w:rPr>
-          <w:rFonts w:hint="eastAsia"/>
-          <w:b/>
-          <w:bCs/>
-        </w:rPr>
-        <w:t>范围</w:t>
-      </w:r>
-      <w:r>
-        <w:rPr>
-          <w:rFonts w:hint="eastAsia"/>
-        </w:rPr>
-        <w:t>：非公有，非静态字段命名以</w:t>
-      </w:r>
-      <w:r>
-        <w:rPr>
-          <w:rFonts w:hint="eastAsia"/>
-        </w:rPr>
-        <w:t>m</w:t>
-      </w:r>
-      <w:r>
-        <w:rPr>
-          <w:rFonts w:hint="eastAsia"/>
-        </w:rPr>
-        <w:t>开头，静态字段命名以</w:t>
-      </w:r>
-      <w:r>
-        <w:rPr>
-          <w:rFonts w:hint="eastAsia"/>
-        </w:rPr>
-        <w:t>s</w:t>
-      </w:r>
-      <w:r>
-        <w:rPr>
-          <w:rFonts w:hint="eastAsia"/>
-        </w:rPr>
-        <w:t>开头；公有非静态字段命名以</w:t>
-      </w:r>
-      <w:r>
-        <w:rPr>
-          <w:rFonts w:hint="eastAsia"/>
-        </w:rPr>
-        <w:t>p</w:t>
-      </w:r>
-      <w:r>
-        <w:rPr>
-          <w:rFonts w:hint="eastAsia"/>
-        </w:rPr>
-        <w:t>开头，共有静态字段</w:t>
-      </w:r>
-      <w:r>
-        <w:rPr>
-          <w:rFonts w:hint="eastAsia"/>
-        </w:rPr>
-        <w:t>(</w:t>
-      </w:r>
-      <w:r>
-        <w:rPr>
-          <w:rFonts w:hint="eastAsia"/>
-        </w:rPr>
-        <w:t>全局变量</w:t>
-      </w:r>
-      <w:r>
-        <w:rPr>
-          <w:rFonts w:hint="eastAsia"/>
-        </w:rPr>
-        <w:t>)</w:t>
-      </w:r>
-      <w:r>
-        <w:rPr>
-          <w:rFonts w:hint="eastAsia"/>
-        </w:rPr>
-        <w:t>命名以</w:t>
-      </w:r>
-      <w:r>
-        <w:rPr>
-          <w:rFonts w:hint="eastAsia"/>
-        </w:rPr>
-        <w:t>g</w:t>
-      </w:r>
-      <w:r>
-        <w:rPr>
-          <w:rFonts w:hint="eastAsia"/>
-        </w:rPr>
-        <w:t>开头。如：</w:t>
+        <w:t>，</w:t>
+      </w:r>
+      <w:r>
+        <w:rPr>
+          <w:rFonts w:hint="eastAsia"/>
+        </w:rPr>
+        <w:t>temp</w:t>
+      </w:r>
+      <w:proofErr w:type="gramStart"/>
+      <w:r>
+        <w:rPr>
+          <w:rFonts w:hint="eastAsia"/>
+        </w:rPr>
+        <w:t>获含这些</w:t>
+      </w:r>
+      <w:proofErr w:type="gramEnd"/>
+      <w:r>
+        <w:rPr>
+          <w:rFonts w:hint="eastAsia"/>
+        </w:rPr>
+        <w:t>的组合</w:t>
+      </w:r>
+      <w:r>
+        <w:rPr>
+          <w:rFonts w:hint="eastAsia"/>
+        </w:rPr>
+        <w:t>，它们一般用于整型；</w:t>
       </w:r>
       <w:proofErr w:type="spellStart"/>
       <w:r>
         <w:rPr>
           <w:rFonts w:hint="eastAsia"/>
         </w:rPr>
-        <w:t>int</w:t>
+        <w:t>c,d,e</w:t>
       </w:r>
       <w:proofErr w:type="spellEnd"/>
       <w:r>
         <w:rPr>
           <w:rFonts w:hint="eastAsia"/>
         </w:rPr>
-        <w:t xml:space="preserve"> </w:t>
-      </w:r>
-      <w:proofErr w:type="spellStart"/>
-      <w:r>
-        <w:rPr>
-          <w:rFonts w:hint="eastAsia"/>
-        </w:rPr>
-        <w:t>mPackagePrivate</w:t>
-      </w:r>
-      <w:proofErr w:type="spellEnd"/>
-      <w:r>
-        <w:rPr>
-          <w:rFonts w:hint="eastAsia"/>
-        </w:rPr>
-        <w:t>。</w:t>
-      </w:r>
-    </w:p>
-    <w:p>
-      <w:pPr>
-        <w:ind w:firstLine="420"/>
-      </w:pPr>
-    </w:p>
+        <w:t>一般用于字符型。</w:t>
+      </w:r>
+    </w:p>
+    <w:p/>
     <w:p>
       <w:pPr>
         <w:numPr>
@@ -553,7 +447,7 @@
           <w:b/>
           <w:bCs/>
         </w:rPr>
-        <w:t>参数名</w:t>
+        <w:t>类型变量名</w:t>
       </w:r>
     </w:p>
     <w:p>
@@ -564,179 +458,7 @@
         <w:rPr>
           <w:rFonts w:hint="eastAsia"/>
         </w:rPr>
-        <w:t>参数名以</w:t>
-      </w:r>
-      <w:proofErr w:type="spellStart"/>
-      <w:r>
-        <w:rPr>
-          <w:rFonts w:hint="eastAsia"/>
-        </w:rPr>
-        <w:t>lowerCamelCase</w:t>
-      </w:r>
-      <w:proofErr w:type="spellEnd"/>
-      <w:r>
-        <w:rPr>
-          <w:rFonts w:hint="eastAsia"/>
-        </w:rPr>
-        <w:t>风格编写。参数名应该避免用单个字符命名。</w:t>
-      </w:r>
-    </w:p>
-    <w:p>
-      <w:pPr>
-        <w:ind w:firstLine="420"/>
-      </w:pPr>
-    </w:p>
-    <w:p>
-      <w:pPr>
-        <w:numPr>
-          <w:ilvl w:val="0"/>
-          <w:numId w:val="1"/>
-        </w:numPr>
-      </w:pPr>
-      <w:r>
-        <w:rPr>
-          <w:rFonts w:hint="eastAsia"/>
-          <w:b/>
-          <w:bCs/>
-        </w:rPr>
-        <w:t>局部变量名</w:t>
-      </w:r>
-    </w:p>
-    <w:p>
-      <w:pPr>
-        <w:ind w:firstLine="420"/>
-      </w:pPr>
-      <w:r>
-        <w:rPr>
-          <w:rFonts w:hint="eastAsia"/>
-        </w:rPr>
-        <w:t>局部变量名以</w:t>
-      </w:r>
-      <w:proofErr w:type="spellStart"/>
-      <w:r>
-        <w:rPr>
-          <w:rFonts w:hint="eastAsia"/>
-        </w:rPr>
-        <w:t>lowerCamelCase</w:t>
-      </w:r>
-      <w:proofErr w:type="spellEnd"/>
-      <w:r>
-        <w:rPr>
-          <w:rFonts w:hint="eastAsia"/>
-        </w:rPr>
-        <w:t>风格编写，尽量避免使用单字符进行命名，除了临时变量和循环变量。</w:t>
-      </w:r>
-    </w:p>
-    <w:p>
-      <w:pPr>
-        <w:ind w:firstLine="420"/>
-      </w:pPr>
-    </w:p>
-    <w:p>
-      <w:pPr>
-        <w:numPr>
-          <w:ilvl w:val="0"/>
-          <w:numId w:val="1"/>
-        </w:numPr>
-      </w:pPr>
-      <w:r>
-        <w:rPr>
-          <w:rFonts w:hint="eastAsia"/>
-          <w:b/>
-          <w:bCs/>
-        </w:rPr>
-        <w:t>临时变量</w:t>
-      </w:r>
-    </w:p>
-    <w:p>
-      <w:pPr>
-        <w:ind w:firstLine="420"/>
-      </w:pPr>
-      <w:r>
-        <w:rPr>
-          <w:rFonts w:hint="eastAsia"/>
-        </w:rPr>
-        <w:t>临时变量通常被取名为</w:t>
-      </w:r>
-      <w:proofErr w:type="spellStart"/>
-      <w:r>
-        <w:rPr>
-          <w:rFonts w:hint="eastAsia"/>
-        </w:rPr>
-        <w:t>i,j,k,m</w:t>
-      </w:r>
-      <w:proofErr w:type="spellEnd"/>
-      <w:r>
-        <w:rPr>
-          <w:rFonts w:hint="eastAsia"/>
-        </w:rPr>
-        <w:t>和</w:t>
-      </w:r>
-      <w:r>
-        <w:rPr>
-          <w:rFonts w:hint="eastAsia"/>
-        </w:rPr>
-        <w:t>n</w:t>
-      </w:r>
-      <w:r>
-        <w:rPr>
-          <w:rFonts w:hint="eastAsia"/>
-        </w:rPr>
-        <w:t>，它们一般用于整型；</w:t>
-      </w:r>
-      <w:proofErr w:type="spellStart"/>
-      <w:r>
-        <w:rPr>
-          <w:rFonts w:hint="eastAsia"/>
-        </w:rPr>
-        <w:t>c,d,e</w:t>
-      </w:r>
-      <w:proofErr w:type="spellEnd"/>
-      <w:r>
-        <w:rPr>
-          <w:rFonts w:hint="eastAsia"/>
-        </w:rPr>
-        <w:t>一般用于字符型。</w:t>
-      </w:r>
-    </w:p>
-    <w:p/>
-    <w:p>
-      <w:pPr>
-        <w:numPr>
-          <w:ilvl w:val="0"/>
-          <w:numId w:val="1"/>
-        </w:numPr>
-      </w:pPr>
-      <w:r>
-        <w:rPr>
-          <w:rFonts w:hint="eastAsia"/>
-          <w:b/>
-          <w:bCs/>
-        </w:rPr>
-        <w:t>类型变量名</w:t>
-      </w:r>
-    </w:p>
-    <w:p>
-      <w:pPr>
-        <w:ind w:firstLine="420"/>
-      </w:pPr>
-      <w:r>
-        <w:rPr>
-          <w:rFonts w:hint="eastAsia"/>
-        </w:rPr>
-        <w:t>命名方式①、单</w:t>
-      </w:r>
-      <w:r>
-        <w:rPr>
-          <w:rFonts w:hint="eastAsia"/>
-        </w:rPr>
-        <w:t>个的大写字母，后面可以</w:t>
-      </w:r>
-      <w:r>
-        <w:rPr>
-          <w:rFonts w:hint="eastAsia"/>
-        </w:rPr>
-        <w:t>跟一个数字（如：</w:t>
+        <w:t>命名方式①、单个的大写字母，后面可以跟一个数字（如：</w:t>
       </w:r>
       <w:r>
         <w:rPr>
@@ -800,8 +522,6 @@
         </w:rPr>
         <w:t>二</w:t>
       </w:r>
-      <w:bookmarkStart w:id="0" w:name="_GoBack"/>
-      <w:bookmarkEnd w:id="0"/>
       <w:r>
         <w:rPr>
           <w:rStyle w:val="HTML"/>
@@ -857,31 +577,21 @@
           <w:rStyle w:val="HTML"/>
           <w:rFonts w:hint="eastAsia"/>
         </w:rPr>
-        <w:lastRenderedPageBreak/>
         <w:t>每个</w:t>
       </w:r>
-      <w:proofErr w:type="gramStart"/>
-      <w:r>
-        <w:rPr>
-          <w:rStyle w:val="HTML"/>
-          <w:rFonts w:hint="eastAsia"/>
-        </w:rPr>
-        <w:t>类完成</w:t>
-      </w:r>
-      <w:proofErr w:type="gramEnd"/>
-      <w:r>
-        <w:rPr>
-          <w:rStyle w:val="HTML"/>
-          <w:rFonts w:hint="eastAsia"/>
-        </w:rPr>
-        <w:t>后应该有作者姓名</w:t>
-      </w:r>
-      <w:r>
-        <w:rPr>
-          <w:rStyle w:val="HTML"/>
-          <w:rFonts w:hint="eastAsia"/>
-        </w:rPr>
-        <w:t>的注释，对自己的代码负责。</w:t>
+      <w:r>
+        <w:rPr>
+          <w:rStyle w:val="HTML"/>
+          <w:rFonts w:hint="eastAsia"/>
+        </w:rPr>
+        <w:t>模块</w:t>
+      </w:r>
+      <w:r>
+        <w:rPr>
+          <w:rStyle w:val="HTML"/>
+          <w:rFonts w:hint="eastAsia"/>
+        </w:rPr>
+        <w:t>完成后应该有作者姓名的注释，对自己的代码负责。</w:t>
       </w:r>
     </w:p>
     <w:p>
@@ -1101,6 +811,44 @@
     </w:sectPr>
   </w:body>
 </w:document>
+</file>
+
+<file path=word/endnotes.xml><?xml version="1.0" encoding="utf-8"?>
+<w:endnotes xmlns:wpc="http://schemas.microsoft.com/office/word/2010/wordprocessingCanvas" xmlns:mc="http://schemas.openxmlformats.org/markup-compatibility/2006" xmlns:o="urn:schemas-microsoft-com:office:office" xmlns:r="http://schemas.openxmlformats.org/officeDocument/2006/relationships" xmlns:m="http://schemas.openxmlformats.org/officeDocument/2006/math" xmlns:v="urn:schemas-microsoft-com:vml" xmlns:wp14="http://schemas.microsoft.com/office/word/2010/wordprocessingDrawing" xmlns:wp="http://schemas.openxmlformats.org/drawingml/2006/wordprocessingDrawing" xmlns:w10="urn:schemas-microsoft-com:office:word" xmlns:w="http://schemas.openxmlformats.org/wordprocessingml/2006/main" xmlns:w14="http://schemas.microsoft.com/office/word/2010/wordml" xmlns:wpg="http://schemas.microsoft.com/office/word/2010/wordprocessingGroup" xmlns:wpi="http://schemas.microsoft.com/office/word/2010/wordprocessingInk" xmlns:wne="http://schemas.microsoft.com/office/word/2006/wordml" xmlns:wps="http://schemas.microsoft.com/office/word/2010/wordprocessingShape" mc:Ignorable="w14 wp14">
+  <w:endnote w:type="separator" w:id="-1">
+    <w:p>
+      <w:r>
+        <w:separator/>
+      </w:r>
+    </w:p>
+  </w:endnote>
+  <w:endnote w:type="continuationSeparator" w:id="0">
+    <w:p>
+      <w:r>
+        <w:continuationSeparator/>
+      </w:r>
+    </w:p>
+  </w:endnote>
+</w:endnotes>
+</file>
+
+<file path=word/footnotes.xml><?xml version="1.0" encoding="utf-8"?>
+<w:footnotes xmlns:wpc="http://schemas.microsoft.com/office/word/2010/wordprocessingCanvas" xmlns:mc="http://schemas.openxmlformats.org/markup-compatibility/2006" xmlns:o="urn:schemas-microsoft-com:office:office" xmlns:r="http://schemas.openxmlformats.org/officeDocument/2006/relationships" xmlns:m="http://schemas.openxmlformats.org/officeDocument/2006/math" xmlns:v="urn:schemas-microsoft-com:vml" xmlns:wp14="http://schemas.microsoft.com/office/word/2010/wordprocessingDrawing" xmlns:wp="http://schemas.openxmlformats.org/drawingml/2006/wordprocessingDrawing" xmlns:w10="urn:schemas-microsoft-com:office:word" xmlns:w="http://schemas.openxmlformats.org/wordprocessingml/2006/main" xmlns:w14="http://schemas.microsoft.com/office/word/2010/wordml" xmlns:wpg="http://schemas.microsoft.com/office/word/2010/wordprocessingGroup" xmlns:wpi="http://schemas.microsoft.com/office/word/2010/wordprocessingInk" xmlns:wne="http://schemas.microsoft.com/office/word/2006/wordml" xmlns:wps="http://schemas.microsoft.com/office/word/2010/wordprocessingShape" mc:Ignorable="w14 wp14">
+  <w:footnote w:type="separator" w:id="-1">
+    <w:p>
+      <w:r>
+        <w:separator/>
+      </w:r>
+    </w:p>
+  </w:footnote>
+  <w:footnote w:type="continuationSeparator" w:id="0">
+    <w:p>
+      <w:r>
+        <w:continuationSeparator/>
+      </w:r>
+    </w:p>
+  </w:footnote>
+</w:footnotes>
 </file>
 
 <file path=word/numbering.xml><?xml version="1.0" encoding="utf-8"?>
@@ -1542,6 +1290,69 @@
       <w:sz w:val="20"/>
     </w:rPr>
   </w:style>
+  <w:style w:type="paragraph" w:styleId="a5">
+    <w:name w:val="header"/>
+    <w:basedOn w:val="a"/>
+    <w:link w:val="Char"/>
+    <w:rsid w:val="00E241FE"/>
+    <w:pPr>
+      <w:pBdr>
+        <w:bottom w:val="single" w:sz="6" w:space="1" w:color="auto"/>
+      </w:pBdr>
+      <w:tabs>
+        <w:tab w:val="center" w:pos="4153"/>
+        <w:tab w:val="right" w:pos="8306"/>
+      </w:tabs>
+      <w:snapToGrid w:val="0"/>
+      <w:jc w:val="center"/>
+    </w:pPr>
+    <w:rPr>
+      <w:sz w:val="18"/>
+      <w:szCs w:val="18"/>
+    </w:rPr>
+  </w:style>
+  <w:style w:type="character" w:customStyle="1" w:styleId="Char">
+    <w:name w:val="页眉 Char"/>
+    <w:basedOn w:val="a0"/>
+    <w:link w:val="a5"/>
+    <w:rsid w:val="00E241FE"/>
+    <w:rPr>
+      <w:rFonts w:asciiTheme="minorHAnsi" w:eastAsiaTheme="minorEastAsia" w:hAnsiTheme="minorHAnsi" w:cstheme="minorBidi"/>
+      <w:kern w:val="2"/>
+      <w:sz w:val="18"/>
+      <w:szCs w:val="18"/>
+    </w:rPr>
+  </w:style>
+  <w:style w:type="paragraph" w:styleId="a6">
+    <w:name w:val="footer"/>
+    <w:basedOn w:val="a"/>
+    <w:link w:val="Char0"/>
+    <w:rsid w:val="00E241FE"/>
+    <w:pPr>
+      <w:tabs>
+        <w:tab w:val="center" w:pos="4153"/>
+        <w:tab w:val="right" w:pos="8306"/>
+      </w:tabs>
+      <w:snapToGrid w:val="0"/>
+      <w:jc w:val="left"/>
+    </w:pPr>
+    <w:rPr>
+      <w:sz w:val="18"/>
+      <w:szCs w:val="18"/>
+    </w:rPr>
+  </w:style>
+  <w:style w:type="character" w:customStyle="1" w:styleId="Char0">
+    <w:name w:val="页脚 Char"/>
+    <w:basedOn w:val="a0"/>
+    <w:link w:val="a6"/>
+    <w:rsid w:val="00E241FE"/>
+    <w:rPr>
+      <w:rFonts w:asciiTheme="minorHAnsi" w:eastAsiaTheme="minorEastAsia" w:hAnsiTheme="minorHAnsi" w:cstheme="minorBidi"/>
+      <w:kern w:val="2"/>
+      <w:sz w:val="18"/>
+      <w:szCs w:val="18"/>
+    </w:rPr>
+  </w:style>
 </w:styles>
 </file>
 
@@ -1797,6 +1608,69 @@
     <w:rPr>
       <w:rFonts w:ascii="Courier New" w:hAnsi="Courier New"/>
       <w:sz w:val="20"/>
+    </w:rPr>
+  </w:style>
+  <w:style w:type="paragraph" w:styleId="a5">
+    <w:name w:val="header"/>
+    <w:basedOn w:val="a"/>
+    <w:link w:val="Char"/>
+    <w:rsid w:val="00E241FE"/>
+    <w:pPr>
+      <w:pBdr>
+        <w:bottom w:val="single" w:sz="6" w:space="1" w:color="auto"/>
+      </w:pBdr>
+      <w:tabs>
+        <w:tab w:val="center" w:pos="4153"/>
+        <w:tab w:val="right" w:pos="8306"/>
+      </w:tabs>
+      <w:snapToGrid w:val="0"/>
+      <w:jc w:val="center"/>
+    </w:pPr>
+    <w:rPr>
+      <w:sz w:val="18"/>
+      <w:szCs w:val="18"/>
+    </w:rPr>
+  </w:style>
+  <w:style w:type="character" w:customStyle="1" w:styleId="Char">
+    <w:name w:val="页眉 Char"/>
+    <w:basedOn w:val="a0"/>
+    <w:link w:val="a5"/>
+    <w:rsid w:val="00E241FE"/>
+    <w:rPr>
+      <w:rFonts w:asciiTheme="minorHAnsi" w:eastAsiaTheme="minorEastAsia" w:hAnsiTheme="minorHAnsi" w:cstheme="minorBidi"/>
+      <w:kern w:val="2"/>
+      <w:sz w:val="18"/>
+      <w:szCs w:val="18"/>
+    </w:rPr>
+  </w:style>
+  <w:style w:type="paragraph" w:styleId="a6">
+    <w:name w:val="footer"/>
+    <w:basedOn w:val="a"/>
+    <w:link w:val="Char0"/>
+    <w:rsid w:val="00E241FE"/>
+    <w:pPr>
+      <w:tabs>
+        <w:tab w:val="center" w:pos="4153"/>
+        <w:tab w:val="right" w:pos="8306"/>
+      </w:tabs>
+      <w:snapToGrid w:val="0"/>
+      <w:jc w:val="left"/>
+    </w:pPr>
+    <w:rPr>
+      <w:sz w:val="18"/>
+      <w:szCs w:val="18"/>
+    </w:rPr>
+  </w:style>
+  <w:style w:type="character" w:customStyle="1" w:styleId="Char0">
+    <w:name w:val="页脚 Char"/>
+    <w:basedOn w:val="a0"/>
+    <w:link w:val="a6"/>
+    <w:rsid w:val="00E241FE"/>
+    <w:rPr>
+      <w:rFonts w:asciiTheme="minorHAnsi" w:eastAsiaTheme="minorEastAsia" w:hAnsiTheme="minorHAnsi" w:cstheme="minorBidi"/>
+      <w:kern w:val="2"/>
+      <w:sz w:val="18"/>
+      <w:szCs w:val="18"/>
     </w:rPr>
   </w:style>
 </w:styles>

</xml_diff>